<commit_message>
rimodellato e aggiunto diagramma delle classi di progettazoni della View
</commit_message>
<xml_diff>
--- a/UsatoBeatoDocumentation/CESTINATE/BUSINESS CASE.docx
+++ b/UsatoBeatoDocumentation/CESTINATE/BUSINESS CASE.docx
@@ -5,6 +5,9 @@
     <w:p>
       <w:pPr>
         <w:pStyle w:val="NormaleWeb"/>
+        <w:rPr>
+          <w:u w:val="single"/>
+        </w:rPr>
       </w:pPr>
       <w:r>
         <w:rPr>
@@ -15,7 +18,13 @@
       </w:r>
       <w:r>
         <w:br/>
-        <w:t>Il progetto proposto consiste nella realizzazione di un sistema informativo per la gestione di un Mercatino dell'usato.</w:t>
+        <w:t xml:space="preserve">Il progetto proposto consiste nella realizzazione di un sistema informativo per la gestione di un </w:t>
+      </w:r>
+      <w:r>
+        <w:t>Negozio</w:t>
+      </w:r>
+      <w:r>
+        <w:t xml:space="preserve"> dell'usato.</w:t>
       </w:r>
     </w:p>
     <w:p>
@@ -23,64 +32,7 @@
         <w:pStyle w:val="NormaleWeb"/>
       </w:pPr>
       <w:r>
-        <w:t>Il cliente-proprietario arrivato al negozio dovrà registrarsi</w:t>
-      </w:r>
-      <w:r>
-        <w:t>,</w:t>
-      </w:r>
-      <w:r>
-        <w:t xml:space="preserve"> </w:t>
-      </w:r>
-      <w:r>
-        <w:t>gli verrà fornito un codice cliente, in caso non sia già stata effettuata la registrazione precedentemente,</w:t>
-      </w:r>
-      <w:r>
-        <w:t xml:space="preserve"> </w:t>
-      </w:r>
-      <w:r>
-        <w:t>fornendo i propri dati personali</w:t>
-      </w:r>
-      <w:r>
-        <w:t>,</w:t>
-      </w:r>
-      <w:r>
-        <w:t xml:space="preserve"> la prop</w:t>
-      </w:r>
-      <w:r>
-        <w:t>r</w:t>
-      </w:r>
-      <w:r>
-        <w:t>ia e-mail</w:t>
-      </w:r>
-      <w:r>
-        <w:t xml:space="preserve"> e la password scelta</w:t>
-      </w:r>
-      <w:r>
-        <w:t xml:space="preserve"> </w:t>
-      </w:r>
-      <w:r>
-        <w:t>concordata con l’</w:t>
-      </w:r>
-      <w:r>
-        <w:t>amministratore</w:t>
-      </w:r>
-      <w:r>
-        <w:t>. A registrazione effettuata, il sistema invierà un</w:t>
-      </w:r>
-      <w:r>
-        <w:t>’</w:t>
-      </w:r>
-      <w:r>
-        <w:t>e-mail di registrazione effettuata con successo, dove verr</w:t>
-      </w:r>
-      <w:r>
-        <w:t>anno indicati i rispettivi dati di registrazione</w:t>
-      </w:r>
-      <w:r>
-        <w:t xml:space="preserve"> per l’accesso locale al sistema</w:t>
-      </w:r>
-      <w:r>
-        <w:t>.</w:t>
+        <w:t>REGISTRAZIONE UTENTE</w:t>
       </w:r>
     </w:p>
     <w:p>
@@ -88,52 +40,73 @@
         <w:pStyle w:val="NormaleWeb"/>
       </w:pPr>
       <w:r>
-        <w:t>Solo se già registrato, il cliente-proprietario consegnerà l'oggetto destinato alla vendita,</w:t>
+        <w:t>Il cliente-proprietario arrivato al negozio dovrà registrarsi</w:t>
+      </w:r>
+      <w:r>
+        <w:t xml:space="preserve"> insieme all’amministratore</w:t>
+      </w:r>
+      <w:r>
+        <w:t>,</w:t>
       </w:r>
       <w:r>
         <w:t xml:space="preserve"> </w:t>
       </w:r>
       <w:r>
-        <w:t>al cassiere(amministratore), il quale provvederà ad inserirlo nel sistema, compilando i dati dell'oggetto</w:t>
-      </w:r>
-      <w:r>
-        <w:t>: nome</w:t>
-      </w:r>
-      <w:r>
-        <w:t xml:space="preserve"> categoria, </w:t>
-      </w:r>
-      <w:r>
-        <w:t>id</w:t>
-      </w:r>
-      <w:r>
-        <w:t xml:space="preserve"> cliente</w:t>
-      </w:r>
-      <w:r>
-        <w:t>-proprietario</w:t>
-      </w:r>
-      <w:r>
-        <w:t>, data di registrazione</w:t>
+        <w:t>gli verrà fornito un codice cliente, in caso non sia già stata effettuata la registrazione precedentemente,</w:t>
       </w:r>
       <w:r>
         <w:t xml:space="preserve"> </w:t>
       </w:r>
       <w:r>
-        <w:t>e il prezzo iniziale che v</w:t>
-      </w:r>
-      <w:r>
-        <w:t>errà</w:t>
-      </w:r>
-      <w:r>
-        <w:t xml:space="preserve"> concordato da ambo le parti</w:t>
-      </w:r>
-      <w:r>
-        <w:t xml:space="preserve"> </w:t>
-      </w:r>
-      <w:r>
-        <w:t>(il cassiere e il cliente-proprietario).</w:t>
-      </w:r>
-      <w:r>
-        <w:t xml:space="preserve"> </w:t>
+        <w:t>fornendo i propri dati personali</w:t>
+      </w:r>
+      <w:r>
+        <w:t>,</w:t>
+      </w:r>
+      <w:r>
+        <w:t xml:space="preserve"> la prop</w:t>
+      </w:r>
+      <w:r>
+        <w:t>r</w:t>
+      </w:r>
+      <w:r>
+        <w:t>ia e-mail</w:t>
+      </w:r>
+      <w:r>
+        <w:t xml:space="preserve"> e la password </w:t>
+      </w:r>
+      <w:r>
+        <w:t>concordata con l’</w:t>
+      </w:r>
+      <w:r>
+        <w:t>amministratore</w:t>
+      </w:r>
+      <w:r>
+        <w:t>. A registrazione effettuata, il sistema invierà un</w:t>
+      </w:r>
+      <w:r>
+        <w:t>’</w:t>
+      </w:r>
+      <w:r>
+        <w:t xml:space="preserve">e-mail di registrazione effettuata con </w:t>
+      </w:r>
+      <w:r>
+        <w:rPr>
+          <w:u w:val="single"/>
+        </w:rPr>
+        <w:t>successo</w:t>
+      </w:r>
+      <w:r>
+        <w:t>, dove verr</w:t>
+      </w:r>
+      <w:r>
+        <w:t>anno indicati i rispettivi dati di registrazione</w:t>
+      </w:r>
+      <w:r>
+        <w:t xml:space="preserve"> per l’accesso locale al sistema</w:t>
+      </w:r>
+      <w:r>
+        <w:t>.</w:t>
       </w:r>
     </w:p>
     <w:p>
@@ -141,19 +114,7 @@
         <w:pStyle w:val="NormaleWeb"/>
       </w:pPr>
       <w:r>
-        <w:t>Il c</w:t>
-      </w:r>
-      <w:r>
-        <w:t>liente-proprietari</w:t>
-      </w:r>
-      <w:r>
-        <w:t>o</w:t>
-      </w:r>
-      <w:r>
-        <w:t xml:space="preserve"> avrà a disposizione strumenti </w:t>
-      </w:r>
-      <w:r>
-        <w:t>per visualizzare lo stato dei propri prodotti</w:t>
+        <w:t>ACCETAZIONE OGGETTO</w:t>
       </w:r>
     </w:p>
     <w:p>
@@ -161,29 +122,52 @@
         <w:pStyle w:val="NormaleWeb"/>
       </w:pPr>
       <w:r>
-        <w:t xml:space="preserve">L'oggetto rimarrà in </w:t>
-      </w:r>
-      <w:r>
-        <w:t>vendita</w:t>
-      </w:r>
-      <w:r>
-        <w:t xml:space="preserve"> per un massimo di 5 mesi:</w:t>
-      </w:r>
-      <w:r>
-        <w:br/>
-        <w:t>- Al secondo mese dalla data di registrazione il prezzo iniziale del prodotto subirà un decremento del 30%.</w:t>
-      </w:r>
-      <w:r>
-        <w:br/>
-        <w:t>- Al terzo mese dalla data di registrazione il prezzo iniziale del prodotto subirà un decremento del 40%.</w:t>
-      </w:r>
-      <w:r>
-        <w:br/>
-        <w:t>- Al quarto mese dalla data di registrazione il prezzo iniziale del prodotto subirà un decremento del 50%.</w:t>
-      </w:r>
-      <w:r>
-        <w:br/>
-        <w:t>- Al quinto mese dalla data di registrazione il prodotto verrà eliminato dalla lista di oggetti disponibili.</w:t>
+        <w:t>Solo se già registrato, il cliente-proprietario consegnerà l'oggetto destinato alla vendita,</w:t>
+      </w:r>
+      <w:r>
+        <w:t xml:space="preserve"> </w:t>
+      </w:r>
+      <w:r>
+        <w:t>al cassiere(amministratore), il quale provvederà ad inserirlo nel sistema, compilando i dati dell'oggetto</w:t>
+      </w:r>
+      <w:r>
+        <w:t>: nome</w:t>
+      </w:r>
+      <w:r>
+        <w:t xml:space="preserve"> categoria, </w:t>
+      </w:r>
+      <w:r>
+        <w:t>id</w:t>
+      </w:r>
+      <w:r>
+        <w:t xml:space="preserve"> cliente</w:t>
+      </w:r>
+      <w:r>
+        <w:t>-proprietario</w:t>
+      </w:r>
+      <w:r>
+        <w:t>, data di registrazione</w:t>
+      </w:r>
+      <w:r>
+        <w:t xml:space="preserve"> </w:t>
+      </w:r>
+      <w:r>
+        <w:t>e il prezzo iniziale che v</w:t>
+      </w:r>
+      <w:r>
+        <w:t>errà</w:t>
+      </w:r>
+      <w:r>
+        <w:t xml:space="preserve"> concordato da ambo le parti</w:t>
+      </w:r>
+      <w:r>
+        <w:t xml:space="preserve"> </w:t>
+      </w:r>
+      <w:r>
+        <w:t>(il cassiere e il cliente-proprietario).</w:t>
+      </w:r>
+      <w:r>
+        <w:t xml:space="preserve"> </w:t>
       </w:r>
     </w:p>
     <w:p>
@@ -191,46 +175,37 @@
         <w:pStyle w:val="NormaleWeb"/>
       </w:pPr>
       <w:r>
+        <w:t xml:space="preserve">L'oggetto rimarrà in </w:t>
+      </w:r>
+      <w:r>
+        <w:t>vendita</w:t>
+      </w:r>
+      <w:r>
+        <w:t xml:space="preserve"> per un massimo di 5 mesi:</w:t>
+      </w:r>
+      <w:r>
         <w:br/>
-      </w:r>
-      <w:r>
-        <w:t>I</w:t>
-      </w:r>
-      <w:r>
-        <w:t>l cliente-acquirente</w:t>
-      </w:r>
-      <w:r>
-        <w:t>, non sarà vincolato dalla registrazione</w:t>
-      </w:r>
-      <w:r>
-        <w:t>,</w:t>
-      </w:r>
-      <w:r>
-        <w:t xml:space="preserve"> potrà visualizzare l'intera lista di prodotti disponibili ed avrà a disposizione strumenti per effettuare filtraggio in base alle proprie preferenze</w:t>
-      </w:r>
-      <w:r>
-        <w:t xml:space="preserve"> </w:t>
-      </w:r>
-      <w:r>
-        <w:t>(categoria,</w:t>
-      </w:r>
-      <w:r>
-        <w:t xml:space="preserve"> </w:t>
-      </w:r>
-      <w:r>
-        <w:t>prezzo,</w:t>
-      </w:r>
-      <w:r>
-        <w:t xml:space="preserve"> </w:t>
-      </w:r>
-      <w:r>
-        <w:rPr>
-          <w:u w:val="single"/>
-        </w:rPr>
-        <w:t>data</w:t>
-      </w:r>
-      <w:r>
-        <w:t>).</w:t>
+        <w:t>- Al secondo mese dalla data di registrazione il prezzo iniziale del prodotto subirà un decremento del 30%.</w:t>
+      </w:r>
+      <w:r>
+        <w:br/>
+        <w:t>- Al terzo mese dalla data di registrazione il prezzo iniziale del prodotto subirà un decremento del 40%.</w:t>
+      </w:r>
+      <w:r>
+        <w:br/>
+        <w:t>- Al quarto mese dalla data di registrazione il prezzo iniziale del prodotto subirà un decremento del 50%.</w:t>
+      </w:r>
+      <w:r>
+        <w:br/>
+        <w:t>- Al quinto mese dalla data di registrazione il prodotto verrà eliminato dalla lista di oggetti disponibili.</w:t>
+      </w:r>
+    </w:p>
+    <w:p>
+      <w:pPr>
+        <w:pStyle w:val="NormaleWeb"/>
+      </w:pPr>
+      <w:r>
+        <w:t>VENDITA OGGETTO</w:t>
       </w:r>
     </w:p>
     <w:p>
@@ -241,100 +216,16 @@
         </w:rPr>
       </w:pPr>
       <w:r>
-        <w:t xml:space="preserve">Al momento della vendita l’amministratore </w:t>
-      </w:r>
-      <w:r>
-        <w:t>effettu</w:t>
-      </w:r>
-      <w:r>
-        <w:t>erà</w:t>
-      </w:r>
-      <w:r>
-        <w:t xml:space="preserve"> la ricerca dell</w:t>
-      </w:r>
-      <w:r>
-        <w:t>’</w:t>
-      </w:r>
-      <w:r>
-        <w:t>oggetto nel sistema</w:t>
-      </w:r>
-      <w:r>
-        <w:t xml:space="preserve"> </w:t>
-      </w:r>
-      <w:r>
-        <w:t>effettua la vendita indicando il codice dell’oggetto</w:t>
-      </w:r>
-      <w:r>
-        <w:t xml:space="preserve"> e </w:t>
-      </w:r>
-      <w:r>
-        <w:t>il prezzo di vendita</w:t>
-      </w:r>
-      <w:r>
-        <w:t>. La data e ora di vendita viene a</w:t>
-      </w:r>
-      <w:r>
-        <w:t>c</w:t>
-      </w:r>
-      <w:r>
-        <w:t>quis</w:t>
-      </w:r>
-      <w:r>
-        <w:t>it</w:t>
-      </w:r>
-      <w:r>
-        <w:t>a automaticamente se non indicata</w:t>
-      </w:r>
-      <w:r>
-        <w:t>. L’oggetto</w:t>
-      </w:r>
-      <w:r>
-        <w:t xml:space="preserve"> </w:t>
+        <w:t xml:space="preserve">Al momento della vendita l’amministratore effettuerà la ricerca dell’oggetto nel sistema effettua la vendita dell’oggetto con il prezzo di vendita. La data e ora di vendita viene acquisita automaticamente. L’oggetto </w:t>
       </w:r>
       <w:r>
         <w:rPr>
           <w:u w:val="single"/>
         </w:rPr>
-        <w:t>ven</w:t>
-      </w:r>
-      <w:r>
-        <w:rPr>
-          <w:u w:val="single"/>
-        </w:rPr>
-        <w:t>d</w:t>
-      </w:r>
-      <w:r>
-        <w:rPr>
-          <w:u w:val="single"/>
-        </w:rPr>
-        <w:t>uto</w:t>
-      </w:r>
-      <w:r>
-        <w:t xml:space="preserve"> viene rimosso dalla lista degli oggetti disponibili e viene archiviato</w:t>
-      </w:r>
-      <w:r>
-        <w:t>.</w:t>
-      </w:r>
-      <w:r>
-        <w:t xml:space="preserve"> Inoltre</w:t>
-      </w:r>
-      <w:r>
-        <w:t>,</w:t>
-      </w:r>
-      <w:r>
-        <w:t xml:space="preserve"> verrà i</w:t>
-      </w:r>
-      <w:r>
-        <w:t xml:space="preserve">noltrata </w:t>
-      </w:r>
-      <w:r>
-        <w:t>un</w:t>
-      </w:r>
-      <w:r>
-        <w:t>’</w:t>
-      </w:r>
-      <w:r>
-        <w:t>e-mail per notificare la vendita del prodotto al corrispettivo cliente-proprietario.</w:t>
+        <w:t>venduto</w:t>
+      </w:r>
+      <w:r>
+        <w:t xml:space="preserve"> viene rimosso dalla lista degli oggetti disponibili e viene archiviato. Inoltre, verrà inoltrata un’e-mail per notificare la vendita del prodotto al corrispettivo cliente-proprietario.</w:t>
       </w:r>
     </w:p>
     <w:p>
@@ -342,25 +233,7 @@
         <w:pStyle w:val="NormaleWeb"/>
       </w:pPr>
       <w:r>
-        <w:t xml:space="preserve">L’amministratore avrà a disposizione degli strumenti per </w:t>
-      </w:r>
-      <w:r>
-        <w:t>visualizzare</w:t>
-      </w:r>
-      <w:r>
-        <w:t xml:space="preserve"> delle statistiche sui prodotti venduti e sul numero di clienti avendo modo così di analizzare l’andamento de</w:t>
-      </w:r>
-      <w:r>
-        <w:t>lla propria attività commerciale</w:t>
-      </w:r>
-      <w:r>
-        <w:t>.</w:t>
-      </w:r>
-      <w:r>
-        <w:t xml:space="preserve"> Inoltre, avrà anche la possibilità di effettuare un backup manualmente</w:t>
-      </w:r>
-      <w:r>
-        <w:t>.</w:t>
+        <w:t>ALTRE FUNZIONALITA’</w:t>
       </w:r>
     </w:p>
     <w:p>
@@ -368,47 +241,43 @@
         <w:pStyle w:val="NormaleWeb"/>
       </w:pPr>
       <w:r>
-        <w:t xml:space="preserve">Alla fine della giornata lavorativa il </w:t>
-      </w:r>
-      <w:r>
-        <w:t xml:space="preserve">sistema </w:t>
-      </w:r>
-      <w:r>
-        <w:t xml:space="preserve">dovrà essere chiuso per </w:t>
-      </w:r>
-      <w:r>
-        <w:t>effettu</w:t>
-      </w:r>
-      <w:r>
-        <w:t>are</w:t>
+        <w:t>I</w:t>
+      </w:r>
+      <w:r>
+        <w:t>l cliente-acquirente</w:t>
+      </w:r>
+      <w:r>
+        <w:t>, non sarà vincolato dalla registrazione</w:t>
+      </w:r>
+      <w:r>
+        <w:t>,</w:t>
+      </w:r>
+      <w:r>
+        <w:t xml:space="preserve"> potrà visualizzare l'intera lista di prodotti disponibili ed avrà a disposizione strumenti per effettuare filtraggio in base alle proprie preferenze</w:t>
       </w:r>
       <w:r>
         <w:t xml:space="preserve"> </w:t>
       </w:r>
       <w:r>
-        <w:t>la creazione delle statistiche</w:t>
-      </w:r>
-      <w:r>
-        <w:t xml:space="preserve"> e </w:t>
-      </w:r>
-      <w:r>
-        <w:t xml:space="preserve">un backup dei dati, </w:t>
-      </w:r>
-      <w:r>
-        <w:t xml:space="preserve">e </w:t>
-      </w:r>
-      <w:r>
-        <w:t>che consisterà nel copiare tutt</w:t>
-      </w:r>
-      <w:r>
-        <w:t xml:space="preserve">i i dati </w:t>
-      </w:r>
-      <w:r>
-        <w:t>che</w:t>
-      </w:r>
-      <w:r>
-        <w:br/>
-        <w:t>costituiscono il database, sul disco, al fine di riparare a eventuali perdite di dati o anomalie.</w:t>
+        <w:t>(categoria,</w:t>
+      </w:r>
+      <w:r>
+        <w:t xml:space="preserve"> </w:t>
+      </w:r>
+      <w:r>
+        <w:t>prezzo,</w:t>
+      </w:r>
+      <w:r>
+        <w:t xml:space="preserve"> </w:t>
+      </w:r>
+      <w:r>
+        <w:rPr>
+          <w:u w:val="single"/>
+        </w:rPr>
+        <w:t>data</w:t>
+      </w:r>
+      <w:r>
+        <w:t>).</w:t>
       </w:r>
     </w:p>
     <w:p>
@@ -416,20 +285,80 @@
         <w:pStyle w:val="NormaleWeb"/>
       </w:pPr>
       <w:r>
-        <w:softHyphen/>
-      </w:r>
-      <w:r>
-        <w:softHyphen/>
+        <w:t xml:space="preserve">L’amministratore avrà a disposizione degli strumenti per </w:t>
+      </w:r>
+      <w:r>
+        <w:t>visualizzare</w:t>
+      </w:r>
+      <w:r>
+        <w:t xml:space="preserve"> delle statistiche sui prodotti venduti e sul numero di clienti avendo modo così di analizzare l’andamento de</w:t>
+      </w:r>
+      <w:r>
+        <w:t>lla propria attività commerciale</w:t>
+      </w:r>
+      <w:r>
+        <w:t>.</w:t>
+      </w:r>
+      <w:r>
+        <w:t xml:space="preserve"> Inoltre, </w:t>
+      </w:r>
+      <w:r>
+        <w:rPr>
+          <w:u w:val="single"/>
+        </w:rPr>
+        <w:t>avrà</w:t>
+      </w:r>
+      <w:r>
+        <w:t xml:space="preserve"> anche la possibilità di effettuare un backup manualmente</w:t>
+      </w:r>
+      <w:r>
+        <w:t>.</w:t>
       </w:r>
     </w:p>
     <w:p>
       <w:pPr>
-        <w:rPr>
-          <w:rFonts w:ascii="Times New Roman" w:hAnsi="Times New Roman" w:cs="Times New Roman"/>
-          <w:sz w:val="24"/>
-          <w:szCs w:val="24"/>
-        </w:rPr>
+        <w:pStyle w:val="NormaleWeb"/>
       </w:pPr>
+      <w:r>
+        <w:t xml:space="preserve">Alla fine della giornata lavorativa il </w:t>
+      </w:r>
+      <w:r>
+        <w:t xml:space="preserve">sistema </w:t>
+      </w:r>
+      <w:r>
+        <w:t xml:space="preserve">dovrà essere chiuso per </w:t>
+      </w:r>
+      <w:r>
+        <w:t>effettu</w:t>
+      </w:r>
+      <w:r>
+        <w:t>are</w:t>
+      </w:r>
+      <w:r>
+        <w:t xml:space="preserve"> </w:t>
+      </w:r>
+      <w:r>
+        <w:t xml:space="preserve">la creazione delle statistiche e </w:t>
+      </w:r>
+      <w:r>
+        <w:t xml:space="preserve">un backup dei dati, </w:t>
+      </w:r>
+      <w:r>
+        <w:t xml:space="preserve">e </w:t>
+      </w:r>
+      <w:r>
+        <w:t>che consisterà nel copiare tutt</w:t>
+      </w:r>
+      <w:r>
+        <w:t xml:space="preserve">i i dati </w:t>
+      </w:r>
+      <w:r>
+        <w:t>che</w:t>
+      </w:r>
+      <w:r>
+        <w:br/>
+        <w:t>costituiscono il database, sul disco, al fine di riparare a eventuali perdite di dati o anomalie.</w:t>
+      </w:r>
     </w:p>
     <w:sectPr>
       <w:pgSz w:w="11906" w:h="16838"/>
@@ -871,7 +800,6 @@
     <w:name w:val="Normal (Web)"/>
     <w:basedOn w:val="Normale"/>
     <w:uiPriority w:val="99"/>
-    <w:semiHidden/>
     <w:unhideWhenUsed/>
     <w:rsid w:val="007E35F3"/>
     <w:pPr>
@@ -1183,21 +1111,6 @@
 </file>
 
 <file path=customXml/item1.xml><?xml version="1.0" encoding="utf-8"?>
-<p:properties xmlns:p="http://schemas.microsoft.com/office/2006/metadata/properties" xmlns:xsi="http://www.w3.org/2001/XMLSchema-instance" xmlns:pc="http://schemas.microsoft.com/office/infopath/2007/PartnerControls">
-  <documentManagement/>
-</p:properties>
-</file>
-
-<file path=customXml/item2.xml><?xml version="1.0" encoding="utf-8"?>
-<?mso-contentType ?>
-<FormTemplates xmlns="http://schemas.microsoft.com/sharepoint/v3/contenttype/forms">
-  <Display>DocumentLibraryForm</Display>
-  <Edit>DocumentLibraryForm</Edit>
-  <New>DocumentLibraryForm</New>
-</FormTemplates>
-</file>
-
-<file path=customXml/item3.xml><?xml version="1.0" encoding="utf-8"?>
 <ct:contentTypeSchema xmlns:ct="http://schemas.microsoft.com/office/2006/metadata/contentType" xmlns:ma="http://schemas.microsoft.com/office/2006/metadata/properties/metaAttributes" ct:_="" ma:_="" ma:contentTypeName="Documento" ma:contentTypeID="0x01010060CF279449B79342AFB1D881E5932BD1" ma:contentTypeVersion="7" ma:contentTypeDescription="Creare un nuovo documento." ma:contentTypeScope="" ma:versionID="cbbd3a5e48b46be122ff60f956b42cbd">
   <xsd:schema xmlns:xsd="http://www.w3.org/2001/XMLSchema" xmlns:xs="http://www.w3.org/2001/XMLSchema" xmlns:p="http://schemas.microsoft.com/office/2006/metadata/properties" xmlns:ns3="013bf8d5-9176-4828-a88a-11b684f9d1b6" xmlns:ns4="42b7a89b-8e8e-490a-a01d-ad97a3ffa1ce" targetNamespace="http://schemas.microsoft.com/office/2006/metadata/properties" ma:root="true" ma:fieldsID="48a9fdc7091d1943931a592b9d69c4f8" ns3:_="" ns4:_="">
     <xsd:import namespace="013bf8d5-9176-4828-a88a-11b684f9d1b6"/>
@@ -1382,24 +1295,22 @@
 </ct:contentTypeSchema>
 </file>
 
-<file path=customXml/itemProps1.xml><?xml version="1.0" encoding="utf-8"?>
-<ds:datastoreItem xmlns:ds="http://schemas.openxmlformats.org/officeDocument/2006/customXml" ds:itemID="{BD24ED70-735F-48C1-A922-64A5BF9275A8}">
-  <ds:schemaRefs>
-    <ds:schemaRef ds:uri="http://schemas.microsoft.com/office/2006/metadata/properties"/>
-    <ds:schemaRef ds:uri="http://schemas.microsoft.com/office/infopath/2007/PartnerControls"/>
-  </ds:schemaRefs>
-</ds:datastoreItem>
+<file path=customXml/item2.xml><?xml version="1.0" encoding="utf-8"?>
+<?mso-contentType ?>
+<FormTemplates xmlns="http://schemas.microsoft.com/sharepoint/v3/contenttype/forms">
+  <Display>DocumentLibraryForm</Display>
+  <Edit>DocumentLibraryForm</Edit>
+  <New>DocumentLibraryForm</New>
+</FormTemplates>
 </file>
 
-<file path=customXml/itemProps2.xml><?xml version="1.0" encoding="utf-8"?>
-<ds:datastoreItem xmlns:ds="http://schemas.openxmlformats.org/officeDocument/2006/customXml" ds:itemID="{CCF9680A-293D-471B-960F-E3574FB66EA6}">
-  <ds:schemaRefs>
-    <ds:schemaRef ds:uri="http://schemas.microsoft.com/sharepoint/v3/contenttype/forms"/>
-  </ds:schemaRefs>
-</ds:datastoreItem>
+<file path=customXml/item3.xml><?xml version="1.0" encoding="utf-8"?>
+<p:properties xmlns:p="http://schemas.microsoft.com/office/2006/metadata/properties" xmlns:xsi="http://www.w3.org/2001/XMLSchema-instance" xmlns:pc="http://schemas.microsoft.com/office/infopath/2007/PartnerControls">
+  <documentManagement/>
+</p:properties>
 </file>
 
-<file path=customXml/itemProps3.xml><?xml version="1.0" encoding="utf-8"?>
+<file path=customXml/itemProps1.xml><?xml version="1.0" encoding="utf-8"?>
 <ds:datastoreItem xmlns:ds="http://schemas.openxmlformats.org/officeDocument/2006/customXml" ds:itemID="{E9A50B36-0135-4BCF-8E70-B0248176CBFA}">
   <ds:schemaRefs>
     <ds:schemaRef ds:uri="http://schemas.microsoft.com/office/2006/metadata/contentType"/>
@@ -1416,4 +1327,21 @@
     <ds:schemaRef ds:uri="http://schemas.microsoft.com/internal/obd"/>
   </ds:schemaRefs>
 </ds:datastoreItem>
+</file>
+
+<file path=customXml/itemProps2.xml><?xml version="1.0" encoding="utf-8"?>
+<ds:datastoreItem xmlns:ds="http://schemas.openxmlformats.org/officeDocument/2006/customXml" ds:itemID="{CCF9680A-293D-471B-960F-E3574FB66EA6}">
+  <ds:schemaRefs>
+    <ds:schemaRef ds:uri="http://schemas.microsoft.com/sharepoint/v3/contenttype/forms"/>
+  </ds:schemaRefs>
+</ds:datastoreItem>
+</file>
+
+<file path=customXml/itemProps3.xml><?xml version="1.0" encoding="utf-8"?>
+<ds:datastoreItem xmlns:ds="http://schemas.openxmlformats.org/officeDocument/2006/customXml" ds:itemID="{BD24ED70-735F-48C1-A922-64A5BF9275A8}">
+  <ds:schemaRefs>
+    <ds:schemaRef ds:uri="http://schemas.microsoft.com/office/2006/metadata/properties"/>
+    <ds:schemaRef ds:uri="http://schemas.microsoft.com/office/infopath/2007/PartnerControls"/>
+  </ds:schemaRefs>
+</ds:datastoreItem>
 </file>
</xml_diff>